<commit_message>
some new labs and rework old
</commit_message>
<xml_diff>
--- a/7sem/PIS (Парамонов)/ПИС_Lab2_Трубач.docx
+++ b/7sem/PIS (Парамонов)/ПИС_Lab2_Трубач.docx
@@ -57,7 +57,15 @@
         <w:rPr>
           <w:lang w:val="ru-RU"/>
         </w:rPr>
-        <w:t>Лабораторная работная работа по предмету «Проектирование информационных систем» на тему «</w:t>
+        <w:t xml:space="preserve">Лабораторная </w:t>
+      </w:r>
+      <w:bookmarkStart w:id="0" w:name="_GoBack"/>
+      <w:bookmarkEnd w:id="0"/>
+      <w:r>
+        <w:rPr>
+          <w:lang w:val="ru-RU"/>
+        </w:rPr>
+        <w:t>работа по предмету «Проектирование информационных систем» на тему «</w:t>
       </w:r>
       <w:r>
         <w:t>Построение функциональной модели IDEF0</w:t>
@@ -1674,8 +1682,6 @@
         </w:rPr>
         <w:t xml:space="preserve"> которая будет произведена из сданных отходов</w:t>
       </w:r>
-      <w:bookmarkStart w:id="0" w:name="_GoBack"/>
-      <w:bookmarkEnd w:id="0"/>
       <w:r>
         <w:rPr>
           <w:rFonts w:eastAsia="Times New Roman"/>
@@ -2170,7 +2176,7 @@
             <w:noProof/>
             <w:lang w:val="ru-RU"/>
           </w:rPr>
-          <w:t>7</w:t>
+          <w:t>8</w:t>
         </w:r>
         <w:r>
           <w:fldChar w:fldCharType="end"/>
@@ -6695,7 +6701,7 @@
 </file>
 
 <file path=customXml/itemProps1.xml><?xml version="1.0" encoding="utf-8"?>
-<ds:datastoreItem xmlns:ds="http://schemas.openxmlformats.org/officeDocument/2006/customXml" ds:itemID="{07268141-6678-4FBD-A541-F05E0303E709}">
+<ds:datastoreItem xmlns:ds="http://schemas.openxmlformats.org/officeDocument/2006/customXml" ds:itemID="{B6807AE7-068B-4226-894D-D99248A5C5B7}">
   <ds:schemaRefs>
     <ds:schemaRef ds:uri="http://schemas.openxmlformats.org/officeDocument/2006/bibliography"/>
   </ds:schemaRefs>

</xml_diff>